<commit_message>
Carrito y tematica genchi
Se ajusto la pagina para tematica genchi y se ajustó el carrito de actas multiples
</commit_message>
<xml_diff>
--- a/templates/plantilla-acta-entrega.docx
+++ b/templates/plantilla-acta-entrega.docx
@@ -514,8 +514,28 @@
     </w:p>
     <w:p>
       <w:pPr>
+        <w:spacing w:line="259" w:lineRule="auto"/>
+        <w:ind w:left="142" w:right="192"/>
+        <w:rPr>
+          <w:rFonts w:ascii="Arial" w:hAnsi="Arial"/>
+          <w:sz w:val="24"/>
+          <w:szCs w:val="24"/>
+          <w:lang w:val="es-ES"/>
+        </w:rPr>
+      </w:pPr>
+      <w:r>
+        <w:rPr>
+          <w:rFonts w:ascii="Arial" w:hAnsi="Arial"/>
+          <w:sz w:val="24"/>
+          <w:szCs w:val="24"/>
+          <w:lang w:val="es-ES"/>
+        </w:rPr>
+        <w:t>{#items}</w:t>
+      </w:r>
+    </w:p>
+    <w:p>
+      <w:pPr>
         <w:spacing w:line="276" w:lineRule="auto"/>
-        <w:ind w:firstLine="4536"/>
         <w:jc w:val="both"/>
         <w:rPr>
           <w:rFonts w:ascii="Arial" w:hAnsi="Arial"/>
@@ -545,8 +565,8 @@
         <w:tblLook w:val="04A0" w:firstRow="1" w:lastRow="0" w:firstColumn="1" w:lastColumn="0" w:noHBand="0" w:noVBand="1"/>
       </w:tblPr>
       <w:tblGrid>
-        <w:gridCol w:w="1277"/>
-        <w:gridCol w:w="6662"/>
+        <w:gridCol w:w="1560"/>
+        <w:gridCol w:w="6379"/>
         <w:gridCol w:w="2410"/>
       </w:tblGrid>
       <w:tr>
@@ -555,7 +575,7 @@
         </w:trPr>
         <w:tc>
           <w:tcPr>
-            <w:tcW w:w="1277" w:type="dxa"/>
+            <w:tcW w:w="1560" w:type="dxa"/>
             <w:tcBorders>
               <w:bottom w:val="single" w:sz="4" w:space="0" w:color="auto"/>
             </w:tcBorders>
@@ -606,7 +626,7 @@
         </w:tc>
         <w:tc>
           <w:tcPr>
-            <w:tcW w:w="6662" w:type="dxa"/>
+            <w:tcW w:w="6379" w:type="dxa"/>
             <w:shd w:val="clear" w:color="auto" w:fill="D9D9D9" w:themeFill="background1" w:themeFillShade="D9"/>
             <w:vAlign w:val="center"/>
           </w:tcPr>
@@ -679,7 +699,7 @@
         </w:trPr>
         <w:tc>
           <w:tcPr>
-            <w:tcW w:w="1277" w:type="dxa"/>
+            <w:tcW w:w="1560" w:type="dxa"/>
             <w:tcBorders>
               <w:top w:val="single" w:sz="4" w:space="0" w:color="auto"/>
               <w:bottom w:val="single" w:sz="4" w:space="0" w:color="auto"/>
@@ -697,6 +717,18 @@
                 <w:lang w:val="es-ES"/>
               </w:rPr>
             </w:pPr>
+          </w:p>
+          <w:p>
+            <w:pPr>
+              <w:spacing w:line="259" w:lineRule="auto"/>
+              <w:ind w:left="142" w:right="192"/>
+              <w:rPr>
+                <w:rFonts w:ascii="Arial" w:hAnsi="Arial"/>
+                <w:sz w:val="24"/>
+                <w:szCs w:val="24"/>
+                <w:lang w:val="es-ES"/>
+              </w:rPr>
+            </w:pPr>
             <w:r>
               <w:rPr>
                 <w:rFonts w:ascii="Arial" w:hAnsi="Arial"/>
@@ -704,13 +736,25 @@
                 <w:szCs w:val="24"/>
                 <w:lang w:val="es-ES"/>
               </w:rPr>
-              <w:t>01</w:t>
+              <w:t>{cantidad}</w:t>
             </w:r>
+          </w:p>
+          <w:p>
+            <w:pPr>
+              <w:spacing w:line="259" w:lineRule="auto"/>
+              <w:ind w:left="142" w:right="192"/>
+              <w:rPr>
+                <w:rFonts w:ascii="Arial" w:hAnsi="Arial"/>
+                <w:sz w:val="24"/>
+                <w:szCs w:val="24"/>
+                <w:lang w:val="es-ES"/>
+              </w:rPr>
+            </w:pPr>
           </w:p>
         </w:tc>
         <w:tc>
           <w:tcPr>
-            <w:tcW w:w="6662" w:type="dxa"/>
+            <w:tcW w:w="6379" w:type="dxa"/>
             <w:vAlign w:val="center"/>
           </w:tcPr>
           <w:p>
@@ -722,535 +766,10 @@
                 <w:rFonts w:ascii="Arial" w:hAnsi="Arial" w:cs="Arial"/>
                 <w:sz w:val="24"/>
                 <w:szCs w:val="24"/>
+                <w:u w:val="single"/>
                 <w:lang w:eastAsia="es-ES"/>
               </w:rPr>
             </w:pPr>
-            <w:r>
-              <w:rPr>
-                <w:rFonts w:ascii="Arial" w:hAnsi="Arial" w:cs="Arial"/>
-                <w:sz w:val="24"/>
-                <w:szCs w:val="24"/>
-                <w:lang w:eastAsia="es-ES"/>
-              </w:rPr>
-              <w:t>{#tiene_</w:t>
-            </w:r>
-            <w:proofErr w:type="gramStart"/>
-            <w:r>
-              <w:rPr>
-                <w:rFonts w:ascii="Arial" w:hAnsi="Arial" w:cs="Arial"/>
-                <w:sz w:val="24"/>
-                <w:szCs w:val="24"/>
-                <w:lang w:eastAsia="es-ES"/>
-              </w:rPr>
-              <w:t>tipo}{</w:t>
-            </w:r>
-            <w:proofErr w:type="gramEnd"/>
-            <w:r>
-              <w:rPr>
-                <w:rFonts w:ascii="Arial" w:hAnsi="Arial" w:cs="Arial"/>
-                <w:sz w:val="24"/>
-                <w:szCs w:val="24"/>
-                <w:lang w:eastAsia="es-ES"/>
-              </w:rPr>
-              <w:t>tipo}{/tiene_tipo}</w:t>
-            </w:r>
-          </w:p>
-          <w:p>
-            <w:pPr>
-              <w:spacing w:line="276" w:lineRule="auto"/>
-              <w:ind w:right="192"/>
-              <w:jc w:val="center"/>
-              <w:rPr>
-                <w:rFonts w:ascii="Arial" w:hAnsi="Arial" w:cs="Arial"/>
-                <w:sz w:val="24"/>
-                <w:szCs w:val="24"/>
-                <w:lang w:eastAsia="es-ES"/>
-              </w:rPr>
-            </w:pPr>
-            <w:r>
-              <w:rPr>
-                <w:rFonts w:ascii="Arial" w:hAnsi="Arial" w:cs="Arial"/>
-                <w:sz w:val="24"/>
-                <w:szCs w:val="24"/>
-                <w:lang w:eastAsia="es-ES"/>
-              </w:rPr>
-              <w:t>{#tiene_</w:t>
-            </w:r>
-            <w:proofErr w:type="gramStart"/>
-            <w:r>
-              <w:rPr>
-                <w:rFonts w:ascii="Arial" w:hAnsi="Arial" w:cs="Arial"/>
-                <w:sz w:val="24"/>
-                <w:szCs w:val="24"/>
-                <w:lang w:eastAsia="es-ES"/>
-              </w:rPr>
-              <w:t>marca}</w:t>
-            </w:r>
-            <w:r>
-              <w:rPr>
-                <w:rFonts w:ascii="Arial" w:hAnsi="Arial" w:cs="Arial"/>
-                <w:sz w:val="24"/>
-                <w:szCs w:val="24"/>
-                <w:lang w:eastAsia="es-ES"/>
-              </w:rPr>
-              <w:t>Marca</w:t>
-            </w:r>
-            <w:proofErr w:type="gramEnd"/>
-            <w:r>
-              <w:rPr>
-                <w:rFonts w:ascii="Arial" w:hAnsi="Arial" w:cs="Arial"/>
-                <w:sz w:val="24"/>
-                <w:szCs w:val="24"/>
-                <w:lang w:eastAsia="es-ES"/>
-              </w:rPr>
-              <w:t xml:space="preserve">: </w:t>
-            </w:r>
-            <w:r>
-              <w:rPr>
-                <w:rFonts w:ascii="Arial" w:hAnsi="Arial" w:cs="Arial"/>
-                <w:sz w:val="24"/>
-                <w:szCs w:val="24"/>
-                <w:lang w:eastAsia="es-ES"/>
-              </w:rPr>
-              <w:t>{marca}{/</w:t>
-            </w:r>
-            <w:proofErr w:type="spellStart"/>
-            <w:r>
-              <w:rPr>
-                <w:rFonts w:ascii="Arial" w:hAnsi="Arial" w:cs="Arial"/>
-                <w:sz w:val="24"/>
-                <w:szCs w:val="24"/>
-                <w:lang w:eastAsia="es-ES"/>
-              </w:rPr>
-              <w:t>tiene_marca</w:t>
-            </w:r>
-            <w:proofErr w:type="spellEnd"/>
-            <w:r>
-              <w:rPr>
-                <w:rFonts w:ascii="Arial" w:hAnsi="Arial" w:cs="Arial"/>
-                <w:sz w:val="24"/>
-                <w:szCs w:val="24"/>
-                <w:lang w:eastAsia="es-ES"/>
-              </w:rPr>
-              <w:t>}</w:t>
-            </w:r>
-          </w:p>
-          <w:p>
-            <w:pPr>
-              <w:spacing w:line="276" w:lineRule="auto"/>
-              <w:ind w:right="192"/>
-              <w:jc w:val="center"/>
-              <w:rPr>
-                <w:rFonts w:ascii="Arial" w:hAnsi="Arial" w:cs="Arial"/>
-                <w:sz w:val="24"/>
-                <w:szCs w:val="24"/>
-                <w:lang w:eastAsia="es-ES"/>
-              </w:rPr>
-            </w:pPr>
-            <w:r>
-              <w:rPr>
-                <w:rFonts w:ascii="Arial" w:hAnsi="Arial" w:cs="Arial"/>
-                <w:sz w:val="24"/>
-                <w:szCs w:val="24"/>
-                <w:lang w:eastAsia="es-ES"/>
-              </w:rPr>
-              <w:t>{#tiene_</w:t>
-            </w:r>
-            <w:proofErr w:type="gramStart"/>
-            <w:r>
-              <w:rPr>
-                <w:rFonts w:ascii="Arial" w:hAnsi="Arial" w:cs="Arial"/>
-                <w:sz w:val="24"/>
-                <w:szCs w:val="24"/>
-                <w:lang w:eastAsia="es-ES"/>
-              </w:rPr>
-              <w:t>modelo}</w:t>
-            </w:r>
-            <w:r>
-              <w:rPr>
-                <w:rFonts w:ascii="Arial" w:hAnsi="Arial" w:cs="Arial"/>
-                <w:sz w:val="24"/>
-                <w:szCs w:val="24"/>
-                <w:lang w:eastAsia="es-ES"/>
-              </w:rPr>
-              <w:t>Modelo</w:t>
-            </w:r>
-            <w:proofErr w:type="gramEnd"/>
-            <w:r>
-              <w:rPr>
-                <w:rFonts w:ascii="Arial" w:hAnsi="Arial" w:cs="Arial"/>
-                <w:sz w:val="24"/>
-                <w:szCs w:val="24"/>
-                <w:lang w:eastAsia="es-ES"/>
-              </w:rPr>
-              <w:t xml:space="preserve">: </w:t>
-            </w:r>
-            <w:r>
-              <w:rPr>
-                <w:rFonts w:ascii="Arial" w:hAnsi="Arial" w:cs="Arial"/>
-                <w:sz w:val="24"/>
-                <w:szCs w:val="24"/>
-                <w:lang w:eastAsia="es-ES"/>
-              </w:rPr>
-              <w:t>{modelo}{/</w:t>
-            </w:r>
-            <w:proofErr w:type="spellStart"/>
-            <w:r>
-              <w:rPr>
-                <w:rFonts w:ascii="Arial" w:hAnsi="Arial" w:cs="Arial"/>
-                <w:sz w:val="24"/>
-                <w:szCs w:val="24"/>
-                <w:lang w:eastAsia="es-ES"/>
-              </w:rPr>
-              <w:t>tiene_modelo</w:t>
-            </w:r>
-            <w:proofErr w:type="spellEnd"/>
-            <w:r>
-              <w:rPr>
-                <w:rFonts w:ascii="Arial" w:hAnsi="Arial" w:cs="Arial"/>
-                <w:sz w:val="24"/>
-                <w:szCs w:val="24"/>
-                <w:lang w:eastAsia="es-ES"/>
-              </w:rPr>
-              <w:t>}</w:t>
-            </w:r>
-          </w:p>
-          <w:p>
-            <w:pPr>
-              <w:spacing w:line="276" w:lineRule="auto"/>
-              <w:ind w:right="192"/>
-              <w:jc w:val="center"/>
-              <w:rPr>
-                <w:rFonts w:ascii="Arial" w:hAnsi="Arial" w:cs="Arial"/>
-                <w:sz w:val="24"/>
-                <w:szCs w:val="24"/>
-                <w:lang w:eastAsia="es-ES"/>
-              </w:rPr>
-            </w:pPr>
-            <w:r>
-              <w:rPr>
-                <w:rFonts w:ascii="Arial" w:hAnsi="Arial" w:cs="Arial"/>
-                <w:sz w:val="24"/>
-                <w:szCs w:val="24"/>
-                <w:lang w:eastAsia="es-ES"/>
-              </w:rPr>
-              <w:t>{#tiene_</w:t>
-            </w:r>
-            <w:proofErr w:type="gramStart"/>
-            <w:r>
-              <w:rPr>
-                <w:rFonts w:ascii="Arial" w:hAnsi="Arial" w:cs="Arial"/>
-                <w:sz w:val="24"/>
-                <w:szCs w:val="24"/>
-                <w:lang w:eastAsia="es-ES"/>
-              </w:rPr>
-              <w:t>serie}</w:t>
-            </w:r>
-            <w:r>
-              <w:rPr>
-                <w:rFonts w:ascii="Arial" w:hAnsi="Arial" w:cs="Arial"/>
-                <w:sz w:val="24"/>
-                <w:szCs w:val="24"/>
-                <w:lang w:eastAsia="es-ES"/>
-              </w:rPr>
-              <w:t>Serie</w:t>
-            </w:r>
-            <w:proofErr w:type="gramEnd"/>
-            <w:r>
-              <w:rPr>
-                <w:rFonts w:ascii="Arial" w:hAnsi="Arial" w:cs="Arial"/>
-                <w:sz w:val="24"/>
-                <w:szCs w:val="24"/>
-                <w:lang w:eastAsia="es-ES"/>
-              </w:rPr>
-              <w:t xml:space="preserve">: </w:t>
-            </w:r>
-            <w:r>
-              <w:rPr>
-                <w:rFonts w:ascii="Arial" w:hAnsi="Arial" w:cs="Arial"/>
-                <w:sz w:val="24"/>
-                <w:szCs w:val="24"/>
-                <w:lang w:eastAsia="es-ES"/>
-              </w:rPr>
-              <w:t>{serie}{/</w:t>
-            </w:r>
-            <w:proofErr w:type="spellStart"/>
-            <w:r>
-              <w:rPr>
-                <w:rFonts w:ascii="Arial" w:hAnsi="Arial" w:cs="Arial"/>
-                <w:sz w:val="24"/>
-                <w:szCs w:val="24"/>
-                <w:lang w:eastAsia="es-ES"/>
-              </w:rPr>
-              <w:t>tiene_serie</w:t>
-            </w:r>
-            <w:proofErr w:type="spellEnd"/>
-            <w:r>
-              <w:rPr>
-                <w:rFonts w:ascii="Arial" w:hAnsi="Arial" w:cs="Arial"/>
-                <w:sz w:val="24"/>
-                <w:szCs w:val="24"/>
-                <w:lang w:eastAsia="es-ES"/>
-              </w:rPr>
-              <w:t>}</w:t>
-            </w:r>
-          </w:p>
-          <w:p>
-            <w:pPr>
-              <w:spacing w:line="276" w:lineRule="auto"/>
-              <w:ind w:right="192"/>
-              <w:jc w:val="center"/>
-              <w:rPr>
-                <w:rFonts w:ascii="Arial" w:hAnsi="Arial" w:cs="Arial"/>
-                <w:sz w:val="24"/>
-                <w:szCs w:val="24"/>
-                <w:lang w:eastAsia="es-ES"/>
-              </w:rPr>
-            </w:pPr>
-            <w:r>
-              <w:rPr>
-                <w:rFonts w:ascii="Arial" w:hAnsi="Arial" w:cs="Arial"/>
-                <w:sz w:val="24"/>
-                <w:szCs w:val="24"/>
-                <w:lang w:eastAsia="es-ES"/>
-              </w:rPr>
-              <w:t>{#tiene_num_</w:t>
-            </w:r>
-            <w:proofErr w:type="gramStart"/>
-            <w:r>
-              <w:rPr>
-                <w:rFonts w:ascii="Arial" w:hAnsi="Arial" w:cs="Arial"/>
-                <w:sz w:val="24"/>
-                <w:szCs w:val="24"/>
-                <w:lang w:eastAsia="es-ES"/>
-              </w:rPr>
-              <w:t>inv}Inv</w:t>
-            </w:r>
-            <w:proofErr w:type="gramEnd"/>
-            <w:r>
-              <w:rPr>
-                <w:rFonts w:ascii="Arial" w:hAnsi="Arial" w:cs="Arial"/>
-                <w:sz w:val="24"/>
-                <w:szCs w:val="24"/>
-                <w:lang w:eastAsia="es-ES"/>
-              </w:rPr>
-              <w:t>: {</w:t>
-            </w:r>
-            <w:proofErr w:type="spellStart"/>
-            <w:r>
-              <w:rPr>
-                <w:rFonts w:ascii="Arial" w:hAnsi="Arial" w:cs="Arial"/>
-                <w:sz w:val="24"/>
-                <w:szCs w:val="24"/>
-                <w:lang w:eastAsia="es-ES"/>
-              </w:rPr>
-              <w:t>num_</w:t>
-            </w:r>
-            <w:proofErr w:type="gramStart"/>
-            <w:r>
-              <w:rPr>
-                <w:rFonts w:ascii="Arial" w:hAnsi="Arial" w:cs="Arial"/>
-                <w:sz w:val="24"/>
-                <w:szCs w:val="24"/>
-                <w:lang w:eastAsia="es-ES"/>
-              </w:rPr>
-              <w:t>inv</w:t>
-            </w:r>
-            <w:proofErr w:type="spellEnd"/>
-            <w:r>
-              <w:rPr>
-                <w:rFonts w:ascii="Arial" w:hAnsi="Arial" w:cs="Arial"/>
-                <w:sz w:val="24"/>
-                <w:szCs w:val="24"/>
-                <w:lang w:eastAsia="es-ES"/>
-              </w:rPr>
-              <w:t>}{</w:t>
-            </w:r>
-            <w:proofErr w:type="gramEnd"/>
-            <w:r>
-              <w:rPr>
-                <w:rFonts w:ascii="Arial" w:hAnsi="Arial" w:cs="Arial"/>
-                <w:sz w:val="24"/>
-                <w:szCs w:val="24"/>
-                <w:lang w:eastAsia="es-ES"/>
-              </w:rPr>
-              <w:t>/</w:t>
-            </w:r>
-            <w:proofErr w:type="spellStart"/>
-            <w:r>
-              <w:rPr>
-                <w:rFonts w:ascii="Arial" w:hAnsi="Arial" w:cs="Arial"/>
-                <w:sz w:val="24"/>
-                <w:szCs w:val="24"/>
-                <w:lang w:eastAsia="es-ES"/>
-              </w:rPr>
-              <w:t>tiene_num_inv</w:t>
-            </w:r>
-            <w:proofErr w:type="spellEnd"/>
-            <w:r>
-              <w:rPr>
-                <w:rFonts w:ascii="Arial" w:hAnsi="Arial" w:cs="Arial"/>
-                <w:sz w:val="24"/>
-                <w:szCs w:val="24"/>
-                <w:lang w:eastAsia="es-ES"/>
-              </w:rPr>
-              <w:t>}</w:t>
-            </w:r>
-          </w:p>
-          <w:p>
-            <w:pPr>
-              <w:spacing w:line="276" w:lineRule="auto"/>
-              <w:ind w:right="192"/>
-              <w:jc w:val="center"/>
-              <w:rPr>
-                <w:rFonts w:ascii="Arial" w:hAnsi="Arial" w:cs="Arial"/>
-                <w:sz w:val="24"/>
-                <w:szCs w:val="24"/>
-                <w:lang w:eastAsia="es-ES"/>
-              </w:rPr>
-            </w:pPr>
-            <w:r>
-              <w:rPr>
-                <w:rFonts w:ascii="Arial" w:hAnsi="Arial" w:cs="Arial"/>
-                <w:sz w:val="24"/>
-                <w:szCs w:val="24"/>
-                <w:lang w:eastAsia="es-ES"/>
-              </w:rPr>
-              <w:t>{#tiene_</w:t>
-            </w:r>
-            <w:proofErr w:type="gramStart"/>
-            <w:r>
-              <w:rPr>
-                <w:rFonts w:ascii="Arial" w:hAnsi="Arial" w:cs="Arial"/>
-                <w:sz w:val="24"/>
-                <w:szCs w:val="24"/>
-                <w:lang w:eastAsia="es-ES"/>
-              </w:rPr>
-              <w:t>ip}Ip</w:t>
-            </w:r>
-            <w:proofErr w:type="gramEnd"/>
-            <w:r>
-              <w:rPr>
-                <w:rFonts w:ascii="Arial" w:hAnsi="Arial" w:cs="Arial"/>
-                <w:sz w:val="24"/>
-                <w:szCs w:val="24"/>
-                <w:lang w:eastAsia="es-ES"/>
-              </w:rPr>
-              <w:t>: {</w:t>
-            </w:r>
-            <w:proofErr w:type="spellStart"/>
-            <w:r>
-              <w:rPr>
-                <w:rFonts w:ascii="Arial" w:hAnsi="Arial" w:cs="Arial"/>
-                <w:sz w:val="24"/>
-                <w:szCs w:val="24"/>
-                <w:lang w:eastAsia="es-ES"/>
-              </w:rPr>
-              <w:t>ip</w:t>
-            </w:r>
-            <w:proofErr w:type="spellEnd"/>
-            <w:r>
-              <w:rPr>
-                <w:rFonts w:ascii="Arial" w:hAnsi="Arial" w:cs="Arial"/>
-                <w:sz w:val="24"/>
-                <w:szCs w:val="24"/>
-                <w:lang w:eastAsia="es-ES"/>
-              </w:rPr>
-              <w:t>}{/</w:t>
-            </w:r>
-            <w:proofErr w:type="spellStart"/>
-            <w:r>
-              <w:rPr>
-                <w:rFonts w:ascii="Arial" w:hAnsi="Arial" w:cs="Arial"/>
-                <w:sz w:val="24"/>
-                <w:szCs w:val="24"/>
-                <w:lang w:eastAsia="es-ES"/>
-              </w:rPr>
-              <w:t>tiene_ip</w:t>
-            </w:r>
-            <w:proofErr w:type="spellEnd"/>
-            <w:r>
-              <w:rPr>
-                <w:rFonts w:ascii="Arial" w:hAnsi="Arial" w:cs="Arial"/>
-                <w:sz w:val="24"/>
-                <w:szCs w:val="24"/>
-                <w:lang w:eastAsia="es-ES"/>
-              </w:rPr>
-              <w:t>}</w:t>
-            </w:r>
-          </w:p>
-          <w:p>
-            <w:pPr>
-              <w:spacing w:line="276" w:lineRule="auto"/>
-              <w:ind w:right="192"/>
-              <w:jc w:val="center"/>
-              <w:rPr>
-                <w:rFonts w:ascii="Arial" w:hAnsi="Arial" w:cs="Arial"/>
-                <w:sz w:val="24"/>
-                <w:szCs w:val="24"/>
-                <w:lang w:eastAsia="es-ES"/>
-              </w:rPr>
-            </w:pPr>
-            <w:r>
-              <w:rPr>
-                <w:rFonts w:ascii="Arial" w:hAnsi="Arial" w:cs="Arial"/>
-                <w:sz w:val="24"/>
-                <w:szCs w:val="24"/>
-                <w:lang w:eastAsia="es-ES"/>
-              </w:rPr>
-              <w:t>{#es_pc}</w:t>
-            </w:r>
-          </w:p>
-          <w:p>
-            <w:pPr>
-              <w:spacing w:line="276" w:lineRule="auto"/>
-              <w:ind w:right="192"/>
-              <w:jc w:val="center"/>
-              <w:rPr>
-                <w:rFonts w:ascii="Arial" w:hAnsi="Arial" w:cs="Arial"/>
-                <w:sz w:val="24"/>
-                <w:szCs w:val="24"/>
-                <w:lang w:eastAsia="es-ES"/>
-              </w:rPr>
-            </w:pPr>
-            <w:r>
-              <w:rPr>
-                <w:rFonts w:ascii="Arial" w:hAnsi="Arial" w:cs="Arial"/>
-                <w:sz w:val="24"/>
-                <w:szCs w:val="24"/>
-                <w:lang w:eastAsia="es-ES"/>
-              </w:rPr>
-              <w:t>{#tiene_</w:t>
-            </w:r>
-            <w:proofErr w:type="gramStart"/>
-            <w:r>
-              <w:rPr>
-                <w:rFonts w:ascii="Arial" w:hAnsi="Arial" w:cs="Arial"/>
-                <w:sz w:val="24"/>
-                <w:szCs w:val="24"/>
-                <w:lang w:eastAsia="es-ES"/>
-              </w:rPr>
-              <w:t>cpu}</w:t>
-            </w:r>
-            <w:r>
-              <w:rPr>
-                <w:rFonts w:ascii="Arial" w:hAnsi="Arial" w:cs="Arial"/>
-                <w:sz w:val="24"/>
-                <w:szCs w:val="24"/>
-                <w:lang w:eastAsia="es-ES"/>
-              </w:rPr>
-              <w:t>CPU</w:t>
-            </w:r>
-            <w:proofErr w:type="gramEnd"/>
-            <w:r>
-              <w:rPr>
-                <w:rFonts w:ascii="Arial" w:hAnsi="Arial" w:cs="Arial"/>
-                <w:sz w:val="24"/>
-                <w:szCs w:val="24"/>
-                <w:lang w:eastAsia="es-ES"/>
-              </w:rPr>
-              <w:t xml:space="preserve">: </w:t>
-            </w:r>
             <w:r>
               <w:rPr>
                 <w:rFonts w:ascii="Arial" w:hAnsi="Arial" w:cs="Arial"/>
@@ -1268,594 +787,7 @@
                 <w:szCs w:val="24"/>
                 <w:lang w:eastAsia="es-ES"/>
               </w:rPr>
-              <w:t>cpu</w:t>
-            </w:r>
-            <w:proofErr w:type="spellEnd"/>
-            <w:r>
-              <w:rPr>
-                <w:rFonts w:ascii="Arial" w:hAnsi="Arial" w:cs="Arial"/>
-                <w:sz w:val="24"/>
-                <w:szCs w:val="24"/>
-                <w:lang w:eastAsia="es-ES"/>
-              </w:rPr>
-              <w:t>}{/</w:t>
-            </w:r>
-            <w:proofErr w:type="spellStart"/>
-            <w:r>
-              <w:rPr>
-                <w:rFonts w:ascii="Arial" w:hAnsi="Arial" w:cs="Arial"/>
-                <w:sz w:val="24"/>
-                <w:szCs w:val="24"/>
-                <w:lang w:eastAsia="es-ES"/>
-              </w:rPr>
-              <w:t>tiene_cpu</w:t>
-            </w:r>
-            <w:proofErr w:type="spellEnd"/>
-            <w:r>
-              <w:rPr>
-                <w:rFonts w:ascii="Arial" w:hAnsi="Arial" w:cs="Arial"/>
-                <w:sz w:val="24"/>
-                <w:szCs w:val="24"/>
-                <w:lang w:eastAsia="es-ES"/>
-              </w:rPr>
-              <w:t>}</w:t>
-            </w:r>
-          </w:p>
-          <w:p>
-            <w:pPr>
-              <w:spacing w:line="276" w:lineRule="auto"/>
-              <w:ind w:right="192"/>
-              <w:jc w:val="center"/>
-              <w:rPr>
-                <w:rFonts w:ascii="Arial" w:hAnsi="Arial" w:cs="Arial"/>
-                <w:sz w:val="24"/>
-                <w:szCs w:val="24"/>
-                <w:u w:val="single"/>
-                <w:lang w:eastAsia="es-ES"/>
-              </w:rPr>
-            </w:pPr>
-            <w:r>
-              <w:rPr>
-                <w:rFonts w:ascii="Arial" w:hAnsi="Arial" w:cs="Arial"/>
-                <w:sz w:val="24"/>
-                <w:szCs w:val="24"/>
-                <w:lang w:eastAsia="es-ES"/>
-              </w:rPr>
-              <w:t>{#tiene_</w:t>
-            </w:r>
-            <w:proofErr w:type="gramStart"/>
-            <w:r>
-              <w:rPr>
-                <w:rFonts w:ascii="Arial" w:hAnsi="Arial" w:cs="Arial"/>
-                <w:sz w:val="24"/>
-                <w:szCs w:val="24"/>
-                <w:lang w:eastAsia="es-ES"/>
-              </w:rPr>
-              <w:t>equipo}Nombre</w:t>
-            </w:r>
-            <w:proofErr w:type="gramEnd"/>
-            <w:r>
-              <w:rPr>
-                <w:rFonts w:ascii="Arial" w:hAnsi="Arial" w:cs="Arial"/>
-                <w:sz w:val="24"/>
-                <w:szCs w:val="24"/>
-                <w:lang w:eastAsia="es-ES"/>
-              </w:rPr>
-              <w:t xml:space="preserve"> equipo: {equipo}{/</w:t>
-            </w:r>
-            <w:proofErr w:type="spellStart"/>
-            <w:r>
-              <w:rPr>
-                <w:rFonts w:ascii="Arial" w:hAnsi="Arial" w:cs="Arial"/>
-                <w:sz w:val="24"/>
-                <w:szCs w:val="24"/>
-                <w:lang w:eastAsia="es-ES"/>
-              </w:rPr>
-              <w:t>tiene_equipo</w:t>
-            </w:r>
-            <w:proofErr w:type="spellEnd"/>
-            <w:r>
-              <w:rPr>
-                <w:rFonts w:ascii="Arial" w:hAnsi="Arial" w:cs="Arial"/>
-                <w:sz w:val="24"/>
-                <w:szCs w:val="24"/>
-                <w:lang w:eastAsia="es-ES"/>
-              </w:rPr>
-              <w:t>}</w:t>
-            </w:r>
-          </w:p>
-          <w:p>
-            <w:pPr>
-              <w:spacing w:line="276" w:lineRule="auto"/>
-              <w:ind w:right="192"/>
-              <w:jc w:val="center"/>
-              <w:rPr>
-                <w:rFonts w:ascii="Arial" w:hAnsi="Arial" w:cs="Arial"/>
-                <w:sz w:val="24"/>
-                <w:szCs w:val="24"/>
-                <w:lang w:eastAsia="es-ES"/>
-              </w:rPr>
-            </w:pPr>
-            <w:r>
-              <w:rPr>
-                <w:rFonts w:ascii="Arial" w:hAnsi="Arial" w:cs="Arial"/>
-                <w:sz w:val="24"/>
-                <w:szCs w:val="24"/>
-                <w:lang w:eastAsia="es-ES"/>
-              </w:rPr>
-              <w:t>{#tiene_ram}</w:t>
-            </w:r>
-            <w:r>
-              <w:rPr>
-                <w:rFonts w:ascii="Arial" w:hAnsi="Arial" w:cs="Arial"/>
-                <w:sz w:val="24"/>
-                <w:szCs w:val="24"/>
-                <w:lang w:eastAsia="es-ES"/>
-              </w:rPr>
-              <w:t xml:space="preserve">RAM: </w:t>
-            </w:r>
-            <w:r>
-              <w:rPr>
-                <w:rFonts w:ascii="Arial" w:hAnsi="Arial" w:cs="Arial"/>
-                <w:sz w:val="24"/>
-                <w:szCs w:val="24"/>
-                <w:lang w:eastAsia="es-ES"/>
-              </w:rPr>
-              <w:t>{</w:t>
-            </w:r>
-            <w:proofErr w:type="spellStart"/>
-            <w:r>
-              <w:rPr>
-                <w:rFonts w:ascii="Arial" w:hAnsi="Arial" w:cs="Arial"/>
-                <w:sz w:val="24"/>
-                <w:szCs w:val="24"/>
-                <w:lang w:eastAsia="es-ES"/>
-              </w:rPr>
-              <w:t>ram</w:t>
-            </w:r>
-            <w:proofErr w:type="spellEnd"/>
-            <w:r>
-              <w:rPr>
-                <w:rFonts w:ascii="Arial" w:hAnsi="Arial" w:cs="Arial"/>
-                <w:sz w:val="24"/>
-                <w:szCs w:val="24"/>
-                <w:lang w:eastAsia="es-ES"/>
-              </w:rPr>
-              <w:t>}{/</w:t>
-            </w:r>
-            <w:proofErr w:type="spellStart"/>
-            <w:r>
-              <w:rPr>
-                <w:rFonts w:ascii="Arial" w:hAnsi="Arial" w:cs="Arial"/>
-                <w:sz w:val="24"/>
-                <w:szCs w:val="24"/>
-                <w:lang w:eastAsia="es-ES"/>
-              </w:rPr>
-              <w:t>tiene_ram</w:t>
-            </w:r>
-            <w:proofErr w:type="spellEnd"/>
-            <w:r>
-              <w:rPr>
-                <w:rFonts w:ascii="Arial" w:hAnsi="Arial" w:cs="Arial"/>
-                <w:sz w:val="24"/>
-                <w:szCs w:val="24"/>
-                <w:lang w:eastAsia="es-ES"/>
-              </w:rPr>
-              <w:t>}</w:t>
-            </w:r>
-          </w:p>
-          <w:p>
-            <w:pPr>
-              <w:spacing w:line="276" w:lineRule="auto"/>
-              <w:ind w:right="192"/>
-              <w:jc w:val="center"/>
-              <w:rPr>
-                <w:rFonts w:ascii="Arial" w:hAnsi="Arial" w:cs="Arial"/>
-                <w:sz w:val="24"/>
-                <w:szCs w:val="24"/>
-                <w:lang w:eastAsia="es-ES"/>
-              </w:rPr>
-            </w:pPr>
-            <w:r>
-              <w:rPr>
-                <w:rFonts w:ascii="Arial" w:hAnsi="Arial" w:cs="Arial"/>
-                <w:sz w:val="24"/>
-                <w:szCs w:val="24"/>
-                <w:lang w:eastAsia="es-ES"/>
-              </w:rPr>
-              <w:t>{#tiene_</w:t>
-            </w:r>
-            <w:proofErr w:type="gramStart"/>
-            <w:r>
-              <w:rPr>
-                <w:rFonts w:ascii="Arial" w:hAnsi="Arial" w:cs="Arial"/>
-                <w:sz w:val="24"/>
-                <w:szCs w:val="24"/>
-                <w:lang w:eastAsia="es-ES"/>
-              </w:rPr>
-              <w:t>alm}</w:t>
-            </w:r>
-            <w:r>
-              <w:rPr>
-                <w:rFonts w:ascii="Arial" w:hAnsi="Arial" w:cs="Arial"/>
-                <w:sz w:val="24"/>
-                <w:szCs w:val="24"/>
-                <w:lang w:eastAsia="es-ES"/>
-              </w:rPr>
-              <w:t>Almacenamiento</w:t>
-            </w:r>
-            <w:proofErr w:type="gramEnd"/>
-            <w:r>
-              <w:rPr>
-                <w:rFonts w:ascii="Arial" w:hAnsi="Arial" w:cs="Arial"/>
-                <w:sz w:val="24"/>
-                <w:szCs w:val="24"/>
-                <w:lang w:eastAsia="es-ES"/>
-              </w:rPr>
-              <w:t xml:space="preserve">: </w:t>
-            </w:r>
-            <w:r>
-              <w:rPr>
-                <w:rFonts w:ascii="Arial" w:hAnsi="Arial" w:cs="Arial"/>
-                <w:sz w:val="24"/>
-                <w:szCs w:val="24"/>
-                <w:lang w:eastAsia="es-ES"/>
-              </w:rPr>
-              <w:t>{</w:t>
-            </w:r>
-            <w:proofErr w:type="spellStart"/>
-            <w:r>
-              <w:rPr>
-                <w:rFonts w:ascii="Arial" w:hAnsi="Arial" w:cs="Arial"/>
-                <w:sz w:val="24"/>
-                <w:szCs w:val="24"/>
-                <w:lang w:eastAsia="es-ES"/>
-              </w:rPr>
-              <w:t>alm</w:t>
-            </w:r>
-            <w:proofErr w:type="spellEnd"/>
-            <w:r>
-              <w:rPr>
-                <w:rFonts w:ascii="Arial" w:hAnsi="Arial" w:cs="Arial"/>
-                <w:sz w:val="24"/>
-                <w:szCs w:val="24"/>
-                <w:lang w:eastAsia="es-ES"/>
-              </w:rPr>
-              <w:t>}{/</w:t>
-            </w:r>
-            <w:proofErr w:type="spellStart"/>
-            <w:r>
-              <w:rPr>
-                <w:rFonts w:ascii="Arial" w:hAnsi="Arial" w:cs="Arial"/>
-                <w:sz w:val="24"/>
-                <w:szCs w:val="24"/>
-                <w:lang w:eastAsia="es-ES"/>
-              </w:rPr>
-              <w:t>tiene_alm</w:t>
-            </w:r>
-            <w:proofErr w:type="spellEnd"/>
-            <w:r>
-              <w:rPr>
-                <w:rFonts w:ascii="Arial" w:hAnsi="Arial" w:cs="Arial"/>
-                <w:sz w:val="24"/>
-                <w:szCs w:val="24"/>
-                <w:lang w:eastAsia="es-ES"/>
-              </w:rPr>
-              <w:t>}</w:t>
-            </w:r>
-          </w:p>
-          <w:p>
-            <w:pPr>
-              <w:spacing w:line="276" w:lineRule="auto"/>
-              <w:ind w:right="192"/>
-              <w:jc w:val="center"/>
-              <w:rPr>
-                <w:rFonts w:ascii="Arial" w:hAnsi="Arial" w:cs="Arial"/>
-                <w:sz w:val="24"/>
-                <w:szCs w:val="24"/>
-                <w:lang w:eastAsia="es-ES"/>
-              </w:rPr>
-            </w:pPr>
-            <w:r>
-              <w:rPr>
-                <w:rFonts w:ascii="Arial" w:hAnsi="Arial" w:cs="Arial"/>
-                <w:sz w:val="24"/>
-                <w:szCs w:val="24"/>
-                <w:lang w:eastAsia="es-ES"/>
-              </w:rPr>
-              <w:t>{/</w:t>
-            </w:r>
-            <w:proofErr w:type="spellStart"/>
-            <w:r>
-              <w:rPr>
-                <w:rFonts w:ascii="Arial" w:hAnsi="Arial" w:cs="Arial"/>
-                <w:sz w:val="24"/>
-                <w:szCs w:val="24"/>
-                <w:lang w:eastAsia="es-ES"/>
-              </w:rPr>
-              <w:t>es_pc</w:t>
-            </w:r>
-            <w:proofErr w:type="spellEnd"/>
-            <w:r>
-              <w:rPr>
-                <w:rFonts w:ascii="Arial" w:hAnsi="Arial" w:cs="Arial"/>
-                <w:sz w:val="24"/>
-                <w:szCs w:val="24"/>
-                <w:lang w:eastAsia="es-ES"/>
-              </w:rPr>
-              <w:t>}</w:t>
-            </w:r>
-          </w:p>
-          <w:p>
-            <w:pPr>
-              <w:spacing w:line="276" w:lineRule="auto"/>
-              <w:ind w:right="192"/>
-              <w:jc w:val="center"/>
-              <w:rPr>
-                <w:rFonts w:ascii="Arial" w:hAnsi="Arial" w:cs="Arial"/>
-                <w:sz w:val="24"/>
-                <w:szCs w:val="24"/>
-                <w:lang w:eastAsia="es-ES"/>
-              </w:rPr>
-            </w:pPr>
-            <w:r>
-              <w:rPr>
-                <w:rFonts w:ascii="Arial" w:hAnsi="Arial" w:cs="Arial"/>
-                <w:sz w:val="24"/>
-                <w:szCs w:val="24"/>
-                <w:lang w:eastAsia="es-ES"/>
-              </w:rPr>
-              <w:t>{#es_impresora}</w:t>
-            </w:r>
-          </w:p>
-          <w:p>
-            <w:pPr>
-              <w:spacing w:line="276" w:lineRule="auto"/>
-              <w:ind w:right="192"/>
-              <w:jc w:val="center"/>
-              <w:rPr>
-                <w:rFonts w:ascii="Arial" w:hAnsi="Arial" w:cs="Arial"/>
-                <w:sz w:val="24"/>
-                <w:szCs w:val="24"/>
-                <w:lang w:eastAsia="es-ES"/>
-              </w:rPr>
-            </w:pPr>
-            <w:r>
-              <w:rPr>
-                <w:rFonts w:ascii="Arial" w:hAnsi="Arial" w:cs="Arial"/>
-                <w:sz w:val="24"/>
-                <w:szCs w:val="24"/>
-                <w:lang w:eastAsia="es-ES"/>
-              </w:rPr>
-              <w:t>{#tiene_</w:t>
-            </w:r>
-            <w:proofErr w:type="gramStart"/>
-            <w:r>
-              <w:rPr>
-                <w:rFonts w:ascii="Arial" w:hAnsi="Arial" w:cs="Arial"/>
-                <w:sz w:val="24"/>
-                <w:szCs w:val="24"/>
-                <w:lang w:eastAsia="es-ES"/>
-              </w:rPr>
-              <w:t>toner}</w:t>
-            </w:r>
-            <w:r>
-              <w:rPr>
-                <w:rFonts w:ascii="Arial" w:hAnsi="Arial" w:cs="Arial"/>
-                <w:sz w:val="24"/>
-                <w:szCs w:val="24"/>
-                <w:lang w:eastAsia="es-ES"/>
-              </w:rPr>
-              <w:t>Toner</w:t>
-            </w:r>
-            <w:proofErr w:type="gramEnd"/>
-            <w:r>
-              <w:rPr>
-                <w:rFonts w:ascii="Arial" w:hAnsi="Arial" w:cs="Arial"/>
-                <w:sz w:val="24"/>
-                <w:szCs w:val="24"/>
-                <w:lang w:eastAsia="es-ES"/>
-              </w:rPr>
-              <w:t xml:space="preserve">: </w:t>
-            </w:r>
-            <w:r>
-              <w:rPr>
-                <w:rFonts w:ascii="Arial" w:hAnsi="Arial" w:cs="Arial"/>
-                <w:sz w:val="24"/>
-                <w:szCs w:val="24"/>
-                <w:lang w:eastAsia="es-ES"/>
-              </w:rPr>
-              <w:t>{</w:t>
-            </w:r>
-            <w:proofErr w:type="spellStart"/>
-            <w:r>
-              <w:rPr>
-                <w:rFonts w:ascii="Arial" w:hAnsi="Arial" w:cs="Arial"/>
-                <w:sz w:val="24"/>
-                <w:szCs w:val="24"/>
-                <w:lang w:eastAsia="es-ES"/>
-              </w:rPr>
-              <w:t>toner</w:t>
-            </w:r>
-            <w:proofErr w:type="spellEnd"/>
-            <w:r>
-              <w:rPr>
-                <w:rFonts w:ascii="Arial" w:hAnsi="Arial" w:cs="Arial"/>
-                <w:sz w:val="24"/>
-                <w:szCs w:val="24"/>
-                <w:lang w:eastAsia="es-ES"/>
-              </w:rPr>
-              <w:t>}{/</w:t>
-            </w:r>
-            <w:proofErr w:type="spellStart"/>
-            <w:r>
-              <w:rPr>
-                <w:rFonts w:ascii="Arial" w:hAnsi="Arial" w:cs="Arial"/>
-                <w:sz w:val="24"/>
-                <w:szCs w:val="24"/>
-                <w:lang w:eastAsia="es-ES"/>
-              </w:rPr>
-              <w:t>tiene_toner</w:t>
-            </w:r>
-            <w:proofErr w:type="spellEnd"/>
-            <w:r>
-              <w:rPr>
-                <w:rFonts w:ascii="Arial" w:hAnsi="Arial" w:cs="Arial"/>
-                <w:sz w:val="24"/>
-                <w:szCs w:val="24"/>
-                <w:lang w:eastAsia="es-ES"/>
-              </w:rPr>
-              <w:t>}</w:t>
-            </w:r>
-          </w:p>
-          <w:p>
-            <w:pPr>
-              <w:spacing w:line="276" w:lineRule="auto"/>
-              <w:ind w:right="192"/>
-              <w:jc w:val="center"/>
-              <w:rPr>
-                <w:rFonts w:ascii="Arial" w:hAnsi="Arial" w:cs="Arial"/>
-                <w:sz w:val="24"/>
-                <w:szCs w:val="24"/>
-                <w:lang w:eastAsia="es-ES"/>
-              </w:rPr>
-            </w:pPr>
-            <w:r>
-              <w:rPr>
-                <w:rFonts w:ascii="Arial" w:hAnsi="Arial" w:cs="Arial"/>
-                <w:sz w:val="24"/>
-                <w:szCs w:val="24"/>
-                <w:lang w:eastAsia="es-ES"/>
-              </w:rPr>
-              <w:t>{#tiene_</w:t>
-            </w:r>
-            <w:proofErr w:type="gramStart"/>
-            <w:r>
-              <w:rPr>
-                <w:rFonts w:ascii="Arial" w:hAnsi="Arial" w:cs="Arial"/>
-                <w:sz w:val="24"/>
-                <w:szCs w:val="24"/>
-                <w:lang w:eastAsia="es-ES"/>
-              </w:rPr>
-              <w:t>drum}</w:t>
-            </w:r>
-            <w:r>
-              <w:rPr>
-                <w:rFonts w:ascii="Arial" w:hAnsi="Arial" w:cs="Arial"/>
-                <w:sz w:val="24"/>
-                <w:szCs w:val="24"/>
-                <w:lang w:eastAsia="es-ES"/>
-              </w:rPr>
-              <w:t>Drum</w:t>
-            </w:r>
-            <w:proofErr w:type="gramEnd"/>
-            <w:r>
-              <w:rPr>
-                <w:rFonts w:ascii="Arial" w:hAnsi="Arial" w:cs="Arial"/>
-                <w:sz w:val="24"/>
-                <w:szCs w:val="24"/>
-                <w:lang w:eastAsia="es-ES"/>
-              </w:rPr>
-              <w:t xml:space="preserve">: </w:t>
-            </w:r>
-            <w:r>
-              <w:rPr>
-                <w:rFonts w:ascii="Arial" w:hAnsi="Arial" w:cs="Arial"/>
-                <w:sz w:val="24"/>
-                <w:szCs w:val="24"/>
-                <w:lang w:eastAsia="es-ES"/>
-              </w:rPr>
-              <w:t>{drum}{/</w:t>
-            </w:r>
-            <w:proofErr w:type="spellStart"/>
-            <w:r>
-              <w:rPr>
-                <w:rFonts w:ascii="Arial" w:hAnsi="Arial" w:cs="Arial"/>
-                <w:sz w:val="24"/>
-                <w:szCs w:val="24"/>
-                <w:lang w:eastAsia="es-ES"/>
-              </w:rPr>
-              <w:t>tiene_drum</w:t>
-            </w:r>
-            <w:proofErr w:type="spellEnd"/>
-            <w:r>
-              <w:rPr>
-                <w:rFonts w:ascii="Arial" w:hAnsi="Arial" w:cs="Arial"/>
-                <w:sz w:val="24"/>
-                <w:szCs w:val="24"/>
-                <w:lang w:eastAsia="es-ES"/>
-              </w:rPr>
-              <w:t>}</w:t>
-            </w:r>
-          </w:p>
-          <w:p>
-            <w:pPr>
-              <w:spacing w:line="276" w:lineRule="auto"/>
-              <w:ind w:right="192"/>
-              <w:jc w:val="center"/>
-              <w:rPr>
-                <w:rFonts w:ascii="Arial" w:hAnsi="Arial" w:cs="Arial"/>
-                <w:sz w:val="24"/>
-                <w:szCs w:val="24"/>
-                <w:lang w:eastAsia="es-ES"/>
-              </w:rPr>
-            </w:pPr>
-            <w:r>
-              <w:rPr>
-                <w:rFonts w:ascii="Arial" w:hAnsi="Arial" w:cs="Arial"/>
-                <w:sz w:val="24"/>
-                <w:szCs w:val="24"/>
-                <w:lang w:eastAsia="es-ES"/>
-              </w:rPr>
-              <w:t>{#tiene_</w:t>
-            </w:r>
-            <w:proofErr w:type="gramStart"/>
-            <w:r>
-              <w:rPr>
-                <w:rFonts w:ascii="Arial" w:hAnsi="Arial" w:cs="Arial"/>
-                <w:sz w:val="24"/>
-                <w:szCs w:val="24"/>
-                <w:lang w:eastAsia="es-ES"/>
-              </w:rPr>
-              <w:t>conexion}</w:t>
-            </w:r>
-            <w:r>
-              <w:rPr>
-                <w:rFonts w:ascii="Arial" w:hAnsi="Arial" w:cs="Arial"/>
-                <w:sz w:val="24"/>
-                <w:szCs w:val="24"/>
-                <w:lang w:eastAsia="es-ES"/>
-              </w:rPr>
-              <w:t>Conexión</w:t>
-            </w:r>
-            <w:proofErr w:type="gramEnd"/>
-            <w:r>
-              <w:rPr>
-                <w:rFonts w:ascii="Arial" w:hAnsi="Arial" w:cs="Arial"/>
-                <w:sz w:val="24"/>
-                <w:szCs w:val="24"/>
-                <w:lang w:eastAsia="es-ES"/>
-              </w:rPr>
-              <w:t xml:space="preserve">: </w:t>
-            </w:r>
-            <w:r>
-              <w:rPr>
-                <w:rFonts w:ascii="Arial" w:hAnsi="Arial" w:cs="Arial"/>
-                <w:sz w:val="24"/>
-                <w:szCs w:val="24"/>
-                <w:lang w:eastAsia="es-ES"/>
-              </w:rPr>
-              <w:t>{</w:t>
-            </w:r>
-            <w:proofErr w:type="spellStart"/>
-            <w:r>
-              <w:rPr>
-                <w:rFonts w:ascii="Arial" w:hAnsi="Arial" w:cs="Arial"/>
-                <w:sz w:val="24"/>
-                <w:szCs w:val="24"/>
-                <w:lang w:eastAsia="es-ES"/>
-              </w:rPr>
-              <w:t>conexi</w:t>
+              <w:t>descripci</w:t>
             </w:r>
             <w:r>
               <w:rPr>
@@ -1874,69 +806,6 @@
                 <w:lang w:eastAsia="es-ES"/>
               </w:rPr>
               <w:t>n</w:t>
-            </w:r>
-            <w:proofErr w:type="spellEnd"/>
-            <w:r>
-              <w:rPr>
-                <w:rFonts w:ascii="Arial" w:hAnsi="Arial" w:cs="Arial"/>
-                <w:sz w:val="24"/>
-                <w:szCs w:val="24"/>
-                <w:lang w:eastAsia="es-ES"/>
-              </w:rPr>
-              <w:t>}{/</w:t>
-            </w:r>
-            <w:proofErr w:type="spellStart"/>
-            <w:r>
-              <w:rPr>
-                <w:rFonts w:ascii="Arial" w:hAnsi="Arial" w:cs="Arial"/>
-                <w:sz w:val="24"/>
-                <w:szCs w:val="24"/>
-                <w:lang w:eastAsia="es-ES"/>
-              </w:rPr>
-              <w:t>tiene_conexion</w:t>
-            </w:r>
-            <w:proofErr w:type="spellEnd"/>
-            <w:r>
-              <w:rPr>
-                <w:rFonts w:ascii="Arial" w:hAnsi="Arial" w:cs="Arial"/>
-                <w:sz w:val="24"/>
-                <w:szCs w:val="24"/>
-                <w:lang w:eastAsia="es-ES"/>
-              </w:rPr>
-              <w:t>}</w:t>
-            </w:r>
-          </w:p>
-          <w:p>
-            <w:pPr>
-              <w:spacing w:line="276" w:lineRule="auto"/>
-              <w:ind w:right="192"/>
-              <w:jc w:val="center"/>
-              <w:rPr>
-                <w:rFonts w:ascii="Arial" w:hAnsi="Arial" w:cs="Arial"/>
-                <w:sz w:val="24"/>
-                <w:szCs w:val="24"/>
-                <w:u w:val="single"/>
-                <w:lang w:eastAsia="es-ES"/>
-              </w:rPr>
-            </w:pPr>
-            <w:r>
-              <w:rPr>
-                <w:rFonts w:ascii="Arial" w:hAnsi="Arial" w:cs="Arial"/>
-                <w:sz w:val="24"/>
-                <w:szCs w:val="24"/>
-                <w:lang w:eastAsia="es-ES"/>
-              </w:rPr>
-              <w:t>{/</w:t>
-            </w:r>
-            <w:proofErr w:type="spellStart"/>
-            <w:r>
-              <w:rPr>
-                <w:rFonts w:ascii="Arial" w:hAnsi="Arial" w:cs="Arial"/>
-                <w:sz w:val="24"/>
-                <w:szCs w:val="24"/>
-                <w:lang w:eastAsia="es-ES"/>
-              </w:rPr>
-              <w:t>es_impresora</w:t>
             </w:r>
             <w:proofErr w:type="spellEnd"/>
             <w:r>
@@ -2003,7 +872,29 @@
                 <w:szCs w:val="24"/>
                 <w:lang w:val="es-ES" w:eastAsia="es-ES"/>
               </w:rPr>
-              <w:t>}{usuario}</w:t>
+              <w:t>}</w:t>
+            </w:r>
+          </w:p>
+          <w:p>
+            <w:pPr>
+              <w:spacing w:line="276" w:lineRule="auto"/>
+              <w:ind w:right="192"/>
+              <w:jc w:val="center"/>
+              <w:rPr>
+                <w:rFonts w:ascii="Arial" w:hAnsi="Arial" w:cs="Arial"/>
+                <w:sz w:val="24"/>
+                <w:szCs w:val="24"/>
+                <w:lang w:val="es-ES" w:eastAsia="es-ES"/>
+              </w:rPr>
+            </w:pPr>
+            <w:r>
+              <w:rPr>
+                <w:rFonts w:ascii="Arial" w:hAnsi="Arial" w:cs="Arial"/>
+                <w:sz w:val="24"/>
+                <w:szCs w:val="24"/>
+                <w:lang w:val="es-ES" w:eastAsia="es-ES"/>
+              </w:rPr>
+              <w:t>{usuario}</w:t>
             </w:r>
           </w:p>
         </w:tc>
@@ -2030,6 +921,35 @@
           <w:lang w:val="es-ES"/>
         </w:rPr>
       </w:pPr>
+      <w:r>
+        <w:rPr>
+          <w:rFonts w:ascii="Arial" w:hAnsi="Arial"/>
+          <w:sz w:val="24"/>
+          <w:szCs w:val="24"/>
+          <w:lang w:val="es-ES"/>
+        </w:rPr>
+        <w:t>{/</w:t>
+      </w:r>
+      <w:proofErr w:type="spellStart"/>
+      <w:r>
+        <w:rPr>
+          <w:rFonts w:ascii="Arial" w:hAnsi="Arial"/>
+          <w:sz w:val="24"/>
+          <w:szCs w:val="24"/>
+          <w:lang w:val="es-ES"/>
+        </w:rPr>
+        <w:t>items</w:t>
+      </w:r>
+      <w:proofErr w:type="spellEnd"/>
+      <w:r>
+        <w:rPr>
+          <w:rFonts w:ascii="Arial" w:hAnsi="Arial"/>
+          <w:sz w:val="24"/>
+          <w:szCs w:val="24"/>
+          <w:lang w:val="es-ES"/>
+        </w:rPr>
+        <w:t>}</w:t>
+      </w:r>
     </w:p>
     <w:p>
       <w:pPr>
@@ -2038,6 +958,7 @@
           <w:b/>
           <w:sz w:val="24"/>
           <w:szCs w:val="24"/>
+          <w:u w:val="single"/>
           <w:lang w:val="es-ES"/>
         </w:rPr>
       </w:pPr>
@@ -2071,7 +992,6 @@
           <w:b/>
           <w:sz w:val="24"/>
           <w:szCs w:val="24"/>
-          <w:lang w:val="es-ES"/>
         </w:rPr>
       </w:pPr>
     </w:p>

</xml_diff>